<commit_message>
bridge pattern and antipatterns done
</commit_message>
<xml_diff>
--- a/programming/antipatterns.docx
+++ b/programming/antipatterns.docx
@@ -15,7 +15,7 @@
     </w:p>
     <w:p>
       <w:pPr>
-        <w:pStyle w:val="Heading1"/>
+        <w:pStyle w:val="TextBody"/>
         <w:rPr/>
       </w:pPr>
       <w:r>
@@ -30,7 +30,7 @@
       </w:pPr>
       <w:r>
         <w:rPr/>
-        <w:t>BLOATERS (РАЗДУВАЛЬЩИКИ)</w:t>
+        <w:t>BLOATERS (раздувальщики)</w:t>
       </w:r>
     </w:p>
     <w:p>
@@ -40,7 +40,7 @@
       </w:pPr>
       <w:r>
         <w:rPr/>
-        <w:t>Длинный метод</w:t>
+        <w:t>Long method (длинный метод)</w:t>
       </w:r>
     </w:p>
     <w:p>
@@ -63,11 +63,7 @@
     <w:p>
       <w:pPr>
         <w:pStyle w:val="Normal"/>
-        <w:rPr>
-          <w:b w:val="false"/>
-          <w:b w:val="false"/>
-          <w:bCs w:val="false"/>
-        </w:rPr>
+        <w:rPr/>
       </w:pPr>
       <w:r>
         <w:rPr>
@@ -79,28 +75,12 @@
     </w:p>
     <w:p>
       <w:pPr>
-        <w:pStyle w:val="Normal"/>
-        <w:rPr>
-          <w:b w:val="false"/>
-          <w:b w:val="false"/>
-          <w:bCs w:val="false"/>
-        </w:rPr>
+        <w:pStyle w:val="Heading3"/>
+        <w:rPr/>
       </w:pPr>
       <w:r>
-        <w:rPr>
-          <w:b w:val="false"/>
-          <w:bCs w:val="false"/>
-        </w:rPr>
-      </w:r>
-    </w:p>
-    <w:p>
-      <w:pPr>
-        <w:pStyle w:val="Heading3"/>
-        <w:rPr/>
-      </w:pPr>
-      <w:r>
-        <w:rPr/>
-        <w:t>Большой класс</w:t>
+        <w:rPr/>
+        <w:t>Large class (большой класс)</w:t>
       </w:r>
     </w:p>
     <w:p>
@@ -128,43 +108,12 @@
     </w:p>
     <w:p>
       <w:pPr>
-        <w:pStyle w:val="TextBody"/>
-        <w:widowControl/>
-        <w:overflowPunct w:val="true"/>
-        <w:bidi w:val="0"/>
-        <w:spacing w:before="0" w:after="0"/>
-        <w:jc w:val="left"/>
-        <w:rPr>
-          <w:rFonts w:ascii="Tahoma" w:hAnsi="Tahoma" w:eastAsia="Calibri" w:cs="DejaVu Sans"/>
-          <w:b w:val="false"/>
-          <w:b w:val="false"/>
-          <w:bCs w:val="false"/>
-          <w:color w:val="00000A"/>
-          <w:sz w:val="24"/>
-          <w:szCs w:val="24"/>
-          <w:lang w:val="ru-RU" w:eastAsia="en-US" w:bidi="ar-SA"/>
-        </w:rPr>
+        <w:pStyle w:val="Heading3"/>
+        <w:rPr/>
       </w:pPr>
       <w:r>
-        <w:rPr>
-          <w:rFonts w:eastAsia="Calibri" w:cs="DejaVu Sans"/>
-          <w:b w:val="false"/>
-          <w:bCs w:val="false"/>
-          <w:color w:val="00000A"/>
-          <w:sz w:val="24"/>
-          <w:szCs w:val="24"/>
-          <w:lang w:val="ru-RU" w:eastAsia="en-US" w:bidi="ar-SA"/>
-        </w:rPr>
-      </w:r>
-    </w:p>
-    <w:p>
-      <w:pPr>
-        <w:pStyle w:val="Heading3"/>
-        <w:rPr/>
-      </w:pPr>
-      <w:r>
-        <w:rPr/>
-        <w:t>Одержимость элементарными типами</w:t>
+        <w:rPr/>
+        <w:t>Primitive obsession (одержимость элементарными типами)</w:t>
       </w:r>
     </w:p>
     <w:p>
@@ -230,16 +179,7 @@
         <w:bidi w:val="0"/>
         <w:spacing w:before="0" w:after="0"/>
         <w:jc w:val="left"/>
-        <w:rPr>
-          <w:rFonts w:ascii="Tahoma" w:hAnsi="Tahoma" w:eastAsia="Calibri" w:cs="DejaVu Sans"/>
-          <w:b w:val="false"/>
-          <w:b w:val="false"/>
-          <w:bCs w:val="false"/>
-          <w:color w:val="00000A"/>
-          <w:sz w:val="24"/>
-          <w:szCs w:val="24"/>
-          <w:lang w:val="ru-RU" w:eastAsia="en-US" w:bidi="ar-SA"/>
-        </w:rPr>
+        <w:rPr/>
       </w:pPr>
       <w:r>
         <w:rPr>
@@ -256,6 +196,95 @@
     </w:p>
     <w:p>
       <w:pPr>
+        <w:pStyle w:val="Heading3"/>
+        <w:rPr/>
+      </w:pPr>
+      <w:r>
+        <w:rPr/>
+        <w:t>Long parameter list (длинный список параметров)</w:t>
+      </w:r>
+    </w:p>
+    <w:p>
+      <w:pPr>
+        <w:pStyle w:val="TextBody"/>
+        <w:widowControl/>
+        <w:overflowPunct w:val="true"/>
+        <w:bidi w:val="0"/>
+        <w:spacing w:before="0" w:after="0"/>
+        <w:jc w:val="left"/>
+        <w:rPr/>
+      </w:pPr>
+      <w:r>
+        <w:rPr>
+          <w:rFonts w:eastAsia="Calibri" w:cs="DejaVu Sans"/>
+          <w:b w:val="false"/>
+          <w:bCs w:val="false"/>
+          <w:color w:val="00000A"/>
+          <w:sz w:val="24"/>
+          <w:szCs w:val="24"/>
+          <w:lang w:val="ru-RU" w:eastAsia="en-US" w:bidi="ar-SA"/>
+        </w:rPr>
+        <w:t>Количество параметров метода больше 4</w:t>
+      </w:r>
+    </w:p>
+    <w:p>
+      <w:pPr>
+        <w:pStyle w:val="Heading3"/>
+        <w:rPr/>
+      </w:pPr>
+      <w:r>
+        <w:rPr/>
+        <w:t>Data Clumps (группы данных)</w:t>
+      </w:r>
+    </w:p>
+    <w:p>
+      <w:pPr>
+        <w:pStyle w:val="TextBody"/>
+        <w:widowControl/>
+        <w:overflowPunct w:val="true"/>
+        <w:bidi w:val="0"/>
+        <w:spacing w:before="0" w:after="0"/>
+        <w:jc w:val="left"/>
+        <w:rPr/>
+      </w:pPr>
+      <w:r>
+        <w:rPr>
+          <w:rFonts w:eastAsia="Calibri" w:cs="DejaVu Sans"/>
+          <w:b w:val="false"/>
+          <w:bCs w:val="false"/>
+          <w:color w:val="00000A"/>
+          <w:sz w:val="24"/>
+          <w:szCs w:val="24"/>
+          <w:lang w:val="ru-RU" w:eastAsia="en-US" w:bidi="ar-SA"/>
+        </w:rPr>
+        <w:t xml:space="preserve">Иногда в разных частях кода встречаются одинаковые группы переменных (например, параметры подключения к базе данных). </w:t>
+      </w:r>
+    </w:p>
+    <w:p>
+      <w:pPr>
+        <w:pStyle w:val="TextBody"/>
+        <w:widowControl/>
+        <w:overflowPunct w:val="true"/>
+        <w:bidi w:val="0"/>
+        <w:spacing w:before="0" w:after="0"/>
+        <w:jc w:val="left"/>
+        <w:rPr/>
+      </w:pPr>
+      <w:r>
+        <w:rPr>
+          <w:rFonts w:eastAsia="Calibri" w:cs="DejaVu Sans"/>
+          <w:b w:val="false"/>
+          <w:bCs w:val="false"/>
+          <w:color w:val="00000A"/>
+          <w:sz w:val="24"/>
+          <w:szCs w:val="24"/>
+          <w:lang w:val="ru-RU" w:eastAsia="en-US" w:bidi="ar-SA"/>
+        </w:rPr>
+        <w:t>Решение: группы следует превращать в самостоятельные классы.</w:t>
+      </w:r>
+    </w:p>
+    <w:p>
+      <w:pPr>
         <w:pStyle w:val="Normal"/>
         <w:widowControl/>
         <w:overflowPunct w:val="true"/>
@@ -263,7 +292,7 @@
         <w:spacing w:before="0" w:after="0"/>
         <w:jc w:val="left"/>
         <w:rPr>
-          <w:rFonts w:ascii="Tahoma" w:hAnsi="Tahoma" w:eastAsia="Calibri" w:cs="DejaVu Sans"/>
+          <w:rFonts w:eastAsia="Calibri" w:cs="DejaVu Sans"/>
           <w:b w:val="false"/>
           <w:b w:val="false"/>
           <w:bCs w:val="false"/>
@@ -287,78 +316,13 @@
     </w:p>
     <w:p>
       <w:pPr>
-        <w:pStyle w:val="Heading3"/>
+        <w:pStyle w:val="Heading2"/>
+        <w:spacing w:before="240" w:after="120"/>
         <w:rPr/>
       </w:pPr>
       <w:r>
         <w:rPr/>
-        <w:t>Длинный список параметров</w:t>
-      </w:r>
-    </w:p>
-    <w:p>
-      <w:pPr>
-        <w:pStyle w:val="TextBody"/>
-        <w:widowControl/>
-        <w:overflowPunct w:val="true"/>
-        <w:bidi w:val="0"/>
-        <w:spacing w:before="0" w:after="0"/>
-        <w:jc w:val="left"/>
-        <w:rPr/>
-      </w:pPr>
-      <w:r>
-        <w:rPr>
-          <w:rFonts w:eastAsia="Calibri" w:cs="DejaVu Sans"/>
-          <w:b w:val="false"/>
-          <w:bCs w:val="false"/>
-          <w:color w:val="00000A"/>
-          <w:sz w:val="24"/>
-          <w:szCs w:val="24"/>
-          <w:lang w:val="ru-RU" w:eastAsia="en-US" w:bidi="ar-SA"/>
-        </w:rPr>
-        <w:t xml:space="preserve">Количество параметров метода больше </w:t>
-      </w:r>
-      <w:r>
-        <w:rPr>
-          <w:rFonts w:eastAsia="Calibri" w:cs="DejaVu Sans"/>
-          <w:b w:val="false"/>
-          <w:bCs w:val="false"/>
-          <w:color w:val="00000A"/>
-          <w:sz w:val="24"/>
-          <w:szCs w:val="24"/>
-          <w:lang w:val="ru-RU" w:eastAsia="en-US" w:bidi="ar-SA"/>
-        </w:rPr>
-        <w:t>4</w:t>
-      </w:r>
-    </w:p>
-    <w:p>
-      <w:pPr>
-        <w:pStyle w:val="TextBody"/>
-        <w:widowControl/>
-        <w:overflowPunct w:val="true"/>
-        <w:bidi w:val="0"/>
-        <w:spacing w:before="0" w:after="0"/>
-        <w:jc w:val="left"/>
-        <w:rPr>
-          <w:rFonts w:ascii="Tahoma" w:hAnsi="Tahoma" w:eastAsia="Calibri" w:cs="DejaVu Sans"/>
-          <w:b w:val="false"/>
-          <w:b w:val="false"/>
-          <w:bCs w:val="false"/>
-          <w:color w:val="00000A"/>
-          <w:sz w:val="24"/>
-          <w:szCs w:val="24"/>
-          <w:lang w:val="ru-RU" w:eastAsia="en-US" w:bidi="ar-SA"/>
-        </w:rPr>
-      </w:pPr>
-      <w:r>
-        <w:rPr>
-          <w:rFonts w:eastAsia="Calibri" w:cs="DejaVu Sans"/>
-          <w:b w:val="false"/>
-          <w:bCs w:val="false"/>
-          <w:color w:val="00000A"/>
-          <w:sz w:val="24"/>
-          <w:szCs w:val="24"/>
-          <w:lang w:val="ru-RU" w:eastAsia="en-US" w:bidi="ar-SA"/>
-        </w:rPr>
+        <w:t>OBJECT-ORIENTATION ABUSERS (нарушители ООП)</w:t>
       </w:r>
     </w:p>
     <w:p>
@@ -368,113 +332,7 @@
       </w:pPr>
       <w:r>
         <w:rPr/>
-        <w:t>Группы данных</w:t>
-      </w:r>
-    </w:p>
-    <w:p>
-      <w:pPr>
-        <w:pStyle w:val="TextBody"/>
-        <w:widowControl/>
-        <w:overflowPunct w:val="true"/>
-        <w:bidi w:val="0"/>
-        <w:spacing w:before="0" w:after="0"/>
-        <w:jc w:val="left"/>
-        <w:rPr/>
-      </w:pPr>
-      <w:r>
-        <w:rPr>
-          <w:rFonts w:eastAsia="Calibri" w:cs="DejaVu Sans"/>
-          <w:b w:val="false"/>
-          <w:bCs w:val="false"/>
-          <w:color w:val="00000A"/>
-          <w:sz w:val="24"/>
-          <w:szCs w:val="24"/>
-          <w:lang w:val="ru-RU" w:eastAsia="en-US" w:bidi="ar-SA"/>
-        </w:rPr>
-        <w:t xml:space="preserve">Иногда в разных частях кода встречаются одинаковые группы переменных (например, параметры подключения к базе данных). </w:t>
-      </w:r>
-    </w:p>
-    <w:p>
-      <w:pPr>
-        <w:pStyle w:val="TextBody"/>
-        <w:widowControl/>
-        <w:overflowPunct w:val="true"/>
-        <w:bidi w:val="0"/>
-        <w:spacing w:before="0" w:after="0"/>
-        <w:jc w:val="left"/>
-        <w:rPr/>
-      </w:pPr>
-      <w:r>
-        <w:rPr>
-          <w:rFonts w:eastAsia="Calibri" w:cs="DejaVu Sans"/>
-          <w:b w:val="false"/>
-          <w:bCs w:val="false"/>
-          <w:color w:val="00000A"/>
-          <w:sz w:val="24"/>
-          <w:szCs w:val="24"/>
-          <w:lang w:val="ru-RU" w:eastAsia="en-US" w:bidi="ar-SA"/>
-        </w:rPr>
-        <w:t>Решение:</w:t>
-      </w:r>
-      <w:r>
-        <w:rPr>
-          <w:rFonts w:eastAsia="Calibri" w:cs="DejaVu Sans"/>
-          <w:b w:val="false"/>
-          <w:bCs w:val="false"/>
-          <w:color w:val="00000A"/>
-          <w:sz w:val="24"/>
-          <w:szCs w:val="24"/>
-          <w:lang w:val="ru-RU" w:eastAsia="en-US" w:bidi="ar-SA"/>
-        </w:rPr>
-        <w:t xml:space="preserve"> группы следует превращать в самостоятельные классы.</w:t>
-      </w:r>
-    </w:p>
-    <w:p>
-      <w:pPr>
-        <w:pStyle w:val="Normal"/>
-        <w:widowControl/>
-        <w:overflowPunct w:val="true"/>
-        <w:bidi w:val="0"/>
-        <w:spacing w:before="0" w:after="0"/>
-        <w:jc w:val="left"/>
-        <w:rPr>
-          <w:rFonts w:eastAsia="Calibri" w:cs="DejaVu Sans"/>
-          <w:b w:val="false"/>
-          <w:b w:val="false"/>
-          <w:bCs w:val="false"/>
-          <w:color w:val="00000A"/>
-          <w:sz w:val="24"/>
-          <w:szCs w:val="24"/>
-          <w:lang w:val="ru-RU" w:eastAsia="en-US" w:bidi="ar-SA"/>
-        </w:rPr>
-      </w:pPr>
-      <w:r>
-        <w:rPr/>
-      </w:r>
-    </w:p>
-    <w:p>
-      <w:pPr>
-        <w:pStyle w:val="Heading2"/>
-        <w:spacing w:before="240" w:after="120"/>
-        <w:rPr/>
-      </w:pPr>
-      <w:r>
-        <w:rPr/>
-        <w:t xml:space="preserve">OBJECT-ORIENTATION ABUSERS </w:t>
-      </w:r>
-      <w:r>
-        <w:rPr/>
-        <w:t>(Нарушители ООП)</w:t>
-      </w:r>
-    </w:p>
-    <w:p>
-      <w:pPr>
-        <w:pStyle w:val="Heading3"/>
-        <w:rPr/>
-      </w:pPr>
-      <w:r>
-        <w:rPr/>
-        <w:t>Операторы switch</w:t>
+        <w:t>Switch statements (операторы switch)</w:t>
       </w:r>
     </w:p>
     <w:p>
@@ -500,6 +358,555 @@
     <w:p>
       <w:pPr>
         <w:pStyle w:val="Heading3"/>
+        <w:rPr/>
+      </w:pPr>
+      <w:r>
+        <w:rPr/>
+        <w:t>Temporary field (временное поле)</w:t>
+      </w:r>
+    </w:p>
+    <w:p>
+      <w:pPr>
+        <w:pStyle w:val="TextBody"/>
+        <w:rPr/>
+      </w:pPr>
+      <w:r>
+        <w:rPr/>
+        <w:t xml:space="preserve">Временные поля – это поля, которые нужны объекту только при определённых обстоятельствах. Только тогда они заполняются какими-то значениями, оставаясь пустыми в остальное время. </w:t>
+      </w:r>
+    </w:p>
+    <w:p>
+      <w:pPr>
+        <w:pStyle w:val="TextBody"/>
+        <w:rPr/>
+      </w:pPr>
+      <w:r>
+        <w:rPr/>
+        <w:t>Решение — сделать локальные переменные полями нового класса</w:t>
+      </w:r>
+    </w:p>
+    <w:p>
+      <w:pPr>
+        <w:pStyle w:val="Heading3"/>
+        <w:rPr/>
+      </w:pPr>
+      <w:r>
+        <w:rPr/>
+        <w:t>Refused bequest (отказ от наследства)</w:t>
+      </w:r>
+    </w:p>
+    <w:p>
+      <w:pPr>
+        <w:pStyle w:val="TextBody"/>
+        <w:rPr/>
+      </w:pPr>
+      <w:r>
+        <w:rPr/>
+        <w:t xml:space="preserve">Если подкласc использует лишь малую часть унаследованных методов и свойств суперкласа, это является признаком неправильной иерархии. При этом ненужные методы могут просто не использоваться либо быть переопределёнными и выбрасывать исключения. </w:t>
+      </w:r>
+    </w:p>
+    <w:p>
+      <w:pPr>
+        <w:pStyle w:val="TextBody"/>
+        <w:rPr/>
+      </w:pPr>
+      <w:r>
+        <w:rPr/>
+        <w:t>Решение:  создав второй класс, заменить наследование делегированием, в котором второй класс будет пользоваться методами первого</w:t>
+      </w:r>
+    </w:p>
+    <w:p>
+      <w:pPr>
+        <w:pStyle w:val="TextBody"/>
+        <w:rPr/>
+      </w:pPr>
+      <w:r>
+        <w:rPr/>
+      </w:r>
+    </w:p>
+    <w:p>
+      <w:pPr>
+        <w:pStyle w:val="Heading3"/>
+        <w:rPr/>
+      </w:pPr>
+      <w:r>
+        <w:rPr/>
+        <w:t>Alternative classes with different interfaces (альтернативные классы с разными интерфейсами)</w:t>
+      </w:r>
+    </w:p>
+    <w:p>
+      <w:pPr>
+        <w:pStyle w:val="TextBody"/>
+        <w:rPr/>
+      </w:pPr>
+      <w:r>
+        <w:rPr/>
+        <w:t>Два класса выполняют одинаковые функции, но имеют разные названия методов — программист мог не заметить, что похожий класс уже существует.</w:t>
+      </w:r>
+    </w:p>
+    <w:p>
+      <w:pPr>
+        <w:pStyle w:val="TextBody"/>
+        <w:rPr/>
+      </w:pPr>
+      <w:r>
+        <w:rPr/>
+        <w:t>Решение: попробовать расформировать один из классов, если не получается, вынести повторяющиеся методы в суперкласс</w:t>
+      </w:r>
+    </w:p>
+    <w:p>
+      <w:pPr>
+        <w:pStyle w:val="Normal"/>
+        <w:rPr/>
+      </w:pPr>
+      <w:r>
+        <w:rPr/>
+      </w:r>
+    </w:p>
+    <w:p>
+      <w:pPr>
+        <w:pStyle w:val="Heading2"/>
+        <w:rPr/>
+      </w:pPr>
+      <w:r>
+        <w:rPr/>
+        <w:t>CHANGE PREVENTERS (утяжелители изменений)</w:t>
+      </w:r>
+    </w:p>
+    <w:p>
+      <w:pPr>
+        <w:pStyle w:val="Heading3"/>
+        <w:rPr/>
+      </w:pPr>
+      <w:r>
+        <w:rPr/>
+        <w:t>Divergent Change (расходящиеся модификации)</w:t>
+      </w:r>
+    </w:p>
+    <w:p>
+      <w:pPr>
+        <w:pStyle w:val="TextBody"/>
+        <w:rPr/>
+      </w:pPr>
+      <w:r>
+        <w:rPr/>
+        <w:t>При внесении изменений в класс приходится изменять большое число различных методов. Например, для добавления нового вида товара вам нужно изменить методы поиска, отображения и заказа товаров.</w:t>
+      </w:r>
+    </w:p>
+    <w:p>
+      <w:pPr>
+        <w:pStyle w:val="TextBody"/>
+        <w:rPr/>
+      </w:pPr>
+      <w:r>
+        <w:rPr/>
+        <w:t xml:space="preserve">Решение: разделить класс на 2 или больше классов, если у классов есть повторяющееся поведение — сделать общий суперкласс </w:t>
+      </w:r>
+    </w:p>
+    <w:p>
+      <w:pPr>
+        <w:pStyle w:val="Heading3"/>
+        <w:rPr/>
+      </w:pPr>
+      <w:r>
+        <w:rPr/>
+        <w:t>Shotgun Surgery (стрельба дробью)</w:t>
+      </w:r>
+    </w:p>
+    <w:p>
+      <w:pPr>
+        <w:pStyle w:val="TextBody"/>
+        <w:rPr/>
+      </w:pPr>
+      <w:r>
+        <w:rPr/>
+        <w:t>При выполнении любых модификаций приходится вносить множество мелких изменений в большое число классов. Причина — одна обязанность была разделена среди множества классов.</w:t>
+      </w:r>
+    </w:p>
+    <w:p>
+      <w:pPr>
+        <w:pStyle w:val="TextBody"/>
+        <w:rPr/>
+      </w:pPr>
+      <w:r>
+        <w:rPr/>
+        <w:t xml:space="preserve">Решение: переместить методы разных классов с одной обязностью в 1 класс. При необходимости </w:t>
+      </w:r>
+    </w:p>
+    <w:p>
+      <w:pPr>
+        <w:pStyle w:val="Heading3"/>
+        <w:rPr/>
+      </w:pPr>
+      <w:r>
+        <w:rPr/>
+        <w:t>Parallel Inheritance Hierarchies (параллельниые иерархии наследования)</w:t>
+      </w:r>
+    </w:p>
+    <w:p>
+      <w:pPr>
+        <w:pStyle w:val="TextBody"/>
+        <w:rPr/>
+      </w:pPr>
+      <w:r>
+        <w:rPr/>
+        <w:t>Всякий раз при создании подкласса какого-то класса приходится создавать ещё один подкласс для другого класса.</w:t>
+      </w:r>
+    </w:p>
+    <w:p>
+      <w:pPr>
+        <w:pStyle w:val="TextBody"/>
+        <w:rPr/>
+      </w:pPr>
+      <w:r>
+        <w:rPr/>
+        <w:t>Решение: вы можете попытаться устранить дублирования паралельных классов в два этапа. Во-первых, нужно заставить экземпляры одной иерархии ссылаться на экземпляры другой иерархии. Затем следует убрать иерархию в ссылающемся классе c помощью перемещения метода и перемещения поля.</w:t>
+      </w:r>
+    </w:p>
+    <w:p>
+      <w:pPr>
+        <w:pStyle w:val="Normal"/>
+        <w:rPr/>
+      </w:pPr>
+      <w:r>
+        <w:rPr/>
+      </w:r>
+    </w:p>
+    <w:p>
+      <w:pPr>
+        <w:pStyle w:val="Heading2"/>
+        <w:rPr/>
+      </w:pPr>
+      <w:r>
+        <w:rPr/>
+        <w:t>DISPENSABLES (замусориватели)</w:t>
+      </w:r>
+    </w:p>
+    <w:p>
+      <w:pPr>
+        <w:pStyle w:val="Heading3"/>
+        <w:rPr/>
+      </w:pPr>
+      <w:r>
+        <w:rPr/>
+        <w:t>Comments (комментарии)</w:t>
+      </w:r>
+    </w:p>
+    <w:p>
+      <w:pPr>
+        <w:pStyle w:val="TextBody"/>
+        <w:rPr/>
+      </w:pPr>
+      <w:r>
+        <w:rPr/>
+        <w:t>Метод содержит множество поясняющих комментариев.</w:t>
+      </w:r>
+    </w:p>
+    <w:p>
+      <w:pPr>
+        <w:pStyle w:val="TextBody"/>
+        <w:rPr/>
+      </w:pPr>
+      <w:r>
+        <w:rPr/>
+        <w:t>Решение: если вы чувствуете, что фрагмент кода будет непонятным без комментария, попробуйте изменить структуру кода так, чтобы любые комментарии стали излишними</w:t>
+      </w:r>
+    </w:p>
+    <w:p>
+      <w:pPr>
+        <w:pStyle w:val="Heading3"/>
+        <w:rPr/>
+      </w:pPr>
+      <w:r>
+        <w:rPr/>
+        <w:t>Duplicate Code (дублирование кода)</w:t>
+      </w:r>
+    </w:p>
+    <w:p>
+      <w:pPr>
+        <w:pStyle w:val="TextBody"/>
+        <w:rPr/>
+      </w:pPr>
+      <w:r>
+        <w:rPr/>
+        <w:t>Два фрагмента кода выглядят почти одинаковыми, могут называться по-разному, но делать одну и ту же задачу.</w:t>
+      </w:r>
+    </w:p>
+    <w:p>
+      <w:pPr>
+        <w:pStyle w:val="TextBody"/>
+        <w:rPr/>
+      </w:pPr>
+      <w:r>
+        <w:rPr/>
+        <w:t>Решение: в зависимости от того, что дублируется:</w:t>
+      </w:r>
+    </w:p>
+    <w:p>
+      <w:pPr>
+        <w:pStyle w:val="TextBody"/>
+        <w:numPr>
+          <w:ilvl w:val="0"/>
+          <w:numId w:val="1"/>
+        </w:numPr>
+        <w:rPr/>
+      </w:pPr>
+      <w:r>
+        <w:rPr/>
+        <w:t>метод в одном классе — вынести метод в отдельный класс и вызывать его</w:t>
+      </w:r>
+    </w:p>
+    <w:p>
+      <w:pPr>
+        <w:pStyle w:val="TextBody"/>
+        <w:numPr>
+          <w:ilvl w:val="0"/>
+          <w:numId w:val="1"/>
+        </w:numPr>
+        <w:rPr/>
+      </w:pPr>
+      <w:r>
+        <w:rPr/>
+        <w:t>метод в двух подклассах одного суперкласса — вынести в суперкласс или сделать Template pattern — вынести структуру алгоритма и одинаковые шаги в суперкласс, а в подклассах оставить реализацию отличающихся шагов</w:t>
+      </w:r>
+    </w:p>
+    <w:p>
+      <w:pPr>
+        <w:pStyle w:val="TextBody"/>
+        <w:numPr>
+          <w:ilvl w:val="0"/>
+          <w:numId w:val="1"/>
+        </w:numPr>
+        <w:rPr/>
+      </w:pPr>
+      <w:r>
+        <w:rPr/>
+        <w:t>Дублирующийся код в двух разных классах — сделать суперкласс для обоих или извлечь дубляж в отдельный класс и делегировать ему выполнение</w:t>
+      </w:r>
+    </w:p>
+    <w:p>
+      <w:pPr>
+        <w:pStyle w:val="Heading3"/>
+        <w:rPr/>
+      </w:pPr>
+      <w:r>
+        <w:rPr/>
+        <w:t>Lazy Class (безработный класс)</w:t>
+      </w:r>
+    </w:p>
+    <w:p>
+      <w:pPr>
+        <w:pStyle w:val="TextBody"/>
+        <w:rPr/>
+      </w:pPr>
+      <w:r>
+        <w:rPr/>
+        <w:t>На понимание и поддержку классов всегда требуются затраты времени и денег. А потому, если класс не делает достаточно много, чтобы уделять ему достаточно внимания, он должен быть уничтожен. Это может произойти если класс в результате рефакторинга стал очень маленьким.</w:t>
+      </w:r>
+    </w:p>
+    <w:p>
+      <w:pPr>
+        <w:pStyle w:val="TextBody"/>
+        <w:rPr/>
+      </w:pPr>
+      <w:r>
+        <w:rPr/>
+        <w:t>Решение: слить подкласс и суперкласс воедино, или расформировать класс, перенеся его методы в другие</w:t>
+      </w:r>
+    </w:p>
+    <w:p>
+      <w:pPr>
+        <w:pStyle w:val="Heading3"/>
+        <w:rPr/>
+      </w:pPr>
+      <w:r>
+        <w:rPr/>
+        <w:t>Data Class (класс данных)</w:t>
+      </w:r>
+    </w:p>
+    <w:p>
+      <w:pPr>
+        <w:pStyle w:val="TextBody"/>
+        <w:rPr/>
+      </w:pPr>
+      <w:r>
+        <w:rPr/>
+        <w:t>Классы данных – это классы, которые содержат только поля и простейшие методы для доступа к ним (геттеры и сеттеры). Это просто контейнеры для данных, используемые другими классами. Эти классы не содержат никакой дополнительной функциональности и не могут самостоятельно работать с данными, которыми владеют</w:t>
+      </w:r>
+    </w:p>
+    <w:p>
+      <w:pPr>
+        <w:pStyle w:val="TextBody"/>
+        <w:rPr/>
+      </w:pPr>
+      <w:r>
+        <w:rPr/>
+        <w:t>Решение: сделать все поля и коллекции не-публичными, сделать доступ к ним только через геттеры и сеттеры. Проверить, можно ли из клиентских классов вынести функциональность в класс данных, возможно они там будут уместнее.</w:t>
+      </w:r>
+    </w:p>
+    <w:p>
+      <w:pPr>
+        <w:pStyle w:val="Heading3"/>
+        <w:rPr/>
+      </w:pPr>
+      <w:r>
+        <w:rPr/>
+        <w:t>Dead Code</w:t>
+      </w:r>
+    </w:p>
+    <w:p>
+      <w:pPr>
+        <w:pStyle w:val="TextBody"/>
+        <w:rPr/>
+      </w:pPr>
+      <w:r>
+        <w:rPr/>
+        <w:t>Переменная, параметр, поле, метод или класс больше не используются (чаще всего потому, что устарели)</w:t>
+      </w:r>
+    </w:p>
+    <w:p>
+      <w:pPr>
+        <w:pStyle w:val="Heading3"/>
+        <w:rPr/>
+      </w:pPr>
+      <w:r>
+        <w:rPr/>
+        <w:t>Speculative Generality</w:t>
+      </w:r>
+    </w:p>
+    <w:p>
+      <w:pPr>
+        <w:pStyle w:val="TextBody"/>
+        <w:rPr/>
+      </w:pPr>
+      <w:r>
+        <w:rPr/>
+        <w:t>Класс, метод, поле или параметр не используются</w:t>
+      </w:r>
+    </w:p>
+    <w:p>
+      <w:pPr>
+        <w:pStyle w:val="Heading2"/>
+        <w:rPr/>
+      </w:pPr>
+      <w:r>
+        <w:rPr/>
+        <w:t>COUPLERS (опутыватели связями)</w:t>
+      </w:r>
+    </w:p>
+    <w:p>
+      <w:pPr>
+        <w:pStyle w:val="Heading3"/>
+        <w:rPr/>
+      </w:pPr>
+      <w:r>
+        <w:rPr/>
+        <w:t>Feature Envy (функции-завистники)</w:t>
+      </w:r>
+    </w:p>
+    <w:p>
+      <w:pPr>
+        <w:pStyle w:val="TextBody"/>
+        <w:rPr/>
+      </w:pPr>
+      <w:r>
+        <w:rPr/>
+        <w:t>Метод обращается к данным другого объекта чаще, чем к собственным данным.</w:t>
+      </w:r>
+    </w:p>
+    <w:p>
+      <w:pPr>
+        <w:pStyle w:val="TextBody"/>
+        <w:rPr/>
+      </w:pPr>
+      <w:r>
+        <w:rPr/>
+        <w:t>Решение: то, что изменяется одновременно, нужно хранить в одном месте. Обычно данные и функции, использующие эти данные, также изменяются вместе, потому после переноса полей в класс данных, надо задуматься так же о переносе туда методов по работе с ними. Если класс использует функции нескольких других классов, нужно определеить в каком классе находится больше всего используемых данных и переместить в него метод вместе с остальными данными</w:t>
+      </w:r>
+    </w:p>
+    <w:p>
+      <w:pPr>
+        <w:pStyle w:val="TextBody"/>
+        <w:rPr/>
+      </w:pPr>
+      <w:r>
+        <w:rPr/>
+        <w:t xml:space="preserve">Неуместно если отделение поведения от класса было сделанно намеренно (паттерн </w:t>
+      </w:r>
+      <w:r>
+        <w:rPr>
+          <w:i/>
+          <w:iCs/>
+        </w:rPr>
+        <w:t>стратегия</w:t>
+      </w:r>
+      <w:r>
+        <w:rPr/>
+        <w:t xml:space="preserve">, </w:t>
+      </w:r>
+      <w:r>
+        <w:rPr>
+          <w:i/>
+          <w:iCs/>
+        </w:rPr>
+        <w:t>посетитель</w:t>
+      </w:r>
+      <w:r>
+        <w:rPr/>
+        <w:t>)</w:t>
+      </w:r>
+    </w:p>
+    <w:p>
+      <w:pPr>
+        <w:pStyle w:val="Heading3"/>
+        <w:rPr/>
+      </w:pPr>
+      <w:r>
+        <w:rPr/>
+        <w:t>Inappropriate Intimacy (неуместная близость)</w:t>
+      </w:r>
+    </w:p>
+    <w:p>
+      <w:pPr>
+        <w:pStyle w:val="TextBody"/>
+        <w:rPr/>
+      </w:pPr>
+      <w:r>
+        <w:rPr/>
+        <w:t>Один класс использует служебные поля и методы другого класса.</w:t>
+      </w:r>
+    </w:p>
+    <w:p>
+      <w:pPr>
+        <w:pStyle w:val="TextBody"/>
+        <w:rPr/>
+      </w:pPr>
+      <w:r>
+        <w:rPr/>
+        <w:t>Решение:</w:t>
+      </w:r>
+    </w:p>
+    <w:p>
+      <w:pPr>
+        <w:pStyle w:val="TextBody"/>
+        <w:numPr>
+          <w:ilvl w:val="0"/>
+          <w:numId w:val="2"/>
+        </w:numPr>
+        <w:rPr/>
+      </w:pPr>
+      <w:r>
+        <w:rPr/>
+        <w:t>перенести методы в другой класс</w:t>
+      </w:r>
+    </w:p>
+    <w:p>
+      <w:pPr>
+        <w:pStyle w:val="Normal"/>
+        <w:numPr>
+          <w:ilvl w:val="0"/>
+          <w:numId w:val="2"/>
+        </w:numPr>
         <w:rPr>
           <w:b w:val="false"/>
           <w:b w:val="false"/>
@@ -507,7 +914,32 @@
         </w:rPr>
       </w:pPr>
       <w:r>
-        <w:rPr/>
+        <w:rPr>
+          <w:b w:val="false"/>
+          <w:bCs w:val="false"/>
+        </w:rPr>
+        <w:t>изменить связь с двунаправленной на однонаправленную</w:t>
+      </w:r>
+    </w:p>
+    <w:p>
+      <w:pPr>
+        <w:pStyle w:val="Normal"/>
+        <w:numPr>
+          <w:ilvl w:val="0"/>
+          <w:numId w:val="2"/>
+        </w:numPr>
+        <w:rPr>
+          <w:b w:val="false"/>
+          <w:b w:val="false"/>
+          <w:bCs w:val="false"/>
+        </w:rPr>
+      </w:pPr>
+      <w:r>
+        <w:rPr>
+          <w:b w:val="false"/>
+          <w:bCs w:val="false"/>
+        </w:rPr>
+        <w:t>заменить делегирование наследованием</w:t>
       </w:r>
     </w:p>
     <w:p>
@@ -517,7 +949,7 @@
       </w:pPr>
       <w:r>
         <w:rPr/>
-        <w:t>Временное поле</w:t>
+        <w:t>Message Chains (цепочка вызовов)</w:t>
       </w:r>
     </w:p>
     <w:p>
@@ -527,7 +959,7 @@
       </w:pPr>
       <w:r>
         <w:rPr/>
-        <w:t xml:space="preserve">Временные поля – это поля, которые нужны объекту только при определённых обстоятельствах. Только тогда они заполняются какими-то значениями, оставаясь пустыми в остальное время. </w:t>
+        <w:t>Вы видите в коде цепочки вызовов вроде такой $a→b()→c()→d()</w:t>
       </w:r>
     </w:p>
     <w:p>
@@ -537,16 +969,35 @@
       </w:pPr>
       <w:r>
         <w:rPr/>
-        <w:t>Решение — сделать локальные переменные полями нового класса</w:t>
+        <w:t>Решение:</w:t>
       </w:r>
     </w:p>
     <w:p>
       <w:pPr>
         <w:pStyle w:val="TextBody"/>
+        <w:numPr>
+          <w:ilvl w:val="0"/>
+          <w:numId w:val="3"/>
+        </w:numPr>
         <w:rPr/>
       </w:pPr>
       <w:r>
         <w:rPr/>
+        <w:t>скрыть делегирование — класса А делегирует работу классу Б, таким образом клиент перестанет знать о существовании класса Б</w:t>
+      </w:r>
+    </w:p>
+    <w:p>
+      <w:pPr>
+        <w:pStyle w:val="TextBody"/>
+        <w:numPr>
+          <w:ilvl w:val="0"/>
+          <w:numId w:val="3"/>
+        </w:numPr>
+        <w:rPr/>
+      </w:pPr>
+      <w:r>
+        <w:rPr/>
+        <w:t>посмотреть, для чего используется конечный объект. Возможно его можно вынести в отдельный метод</w:t>
       </w:r>
     </w:p>
     <w:p>
@@ -556,7 +1007,7 @@
       </w:pPr>
       <w:r>
         <w:rPr/>
-        <w:t>Отказ от наследства</w:t>
+        <w:t>Middle Man (делегатор)</w:t>
       </w:r>
     </w:p>
     <w:p>
@@ -566,7 +1017,145 @@
       </w:pPr>
       <w:r>
         <w:rPr/>
-        <w:t xml:space="preserve">Если подкласc использует лишь малую часть унаследованных методов и свойств суперкласа, это является признаком неправильной иерархии. При этом ненужные методы могут просто не использоваться либо быть переопределёнными и выбрасывать исключения. </w:t>
+        <w:t xml:space="preserve">Если класс выполняет одно действие – делегирует работу другому классу – стоит задуматься, зачем он вообще существует. Данный запах может быть результатом фанатичной борьбы с </w:t>
+      </w:r>
+      <w:r>
+        <w:rPr>
+          <w:i/>
+          <w:iCs/>
+        </w:rPr>
+        <w:t>Message Chains.</w:t>
+      </w:r>
+    </w:p>
+    <w:p>
+      <w:pPr>
+        <w:pStyle w:val="Normal"/>
+        <w:rPr>
+          <w:b w:val="false"/>
+          <w:b w:val="false"/>
+          <w:bCs w:val="false"/>
+          <w:i w:val="false"/>
+          <w:i w:val="false"/>
+          <w:iCs w:val="false"/>
+        </w:rPr>
+      </w:pPr>
+      <w:r>
+        <w:rPr>
+          <w:b w:val="false"/>
+          <w:bCs w:val="false"/>
+          <w:i w:val="false"/>
+          <w:iCs w:val="false"/>
+        </w:rPr>
+        <w:t>Решение: если большую часть методов класс делегирует другому классу, нужно удалить посредника, вызывая методы напрямую</w:t>
+      </w:r>
+    </w:p>
+    <w:p>
+      <w:pPr>
+        <w:pStyle w:val="Normal"/>
+        <w:rPr>
+          <w:b w:val="false"/>
+          <w:b w:val="false"/>
+          <w:bCs w:val="false"/>
+          <w:i w:val="false"/>
+          <w:i w:val="false"/>
+          <w:iCs w:val="false"/>
+        </w:rPr>
+      </w:pPr>
+      <w:r>
+        <w:rPr>
+          <w:b w:val="false"/>
+          <w:bCs w:val="false"/>
+          <w:i w:val="false"/>
+          <w:iCs w:val="false"/>
+        </w:rPr>
+        <w:t>Не стоит трогать:</w:t>
+      </w:r>
+    </w:p>
+    <w:p>
+      <w:pPr>
+        <w:pStyle w:val="Normal"/>
+        <w:numPr>
+          <w:ilvl w:val="0"/>
+          <w:numId w:val="4"/>
+        </w:numPr>
+        <w:rPr/>
+      </w:pPr>
+      <w:r>
+        <w:rPr>
+          <w:b w:val="false"/>
+          <w:bCs w:val="false"/>
+          <w:i w:val="false"/>
+          <w:iCs w:val="false"/>
+        </w:rPr>
+        <w:t>если посредник был введен для избавления от нежелательной зависимости между классами</w:t>
+      </w:r>
+    </w:p>
+    <w:p>
+      <w:pPr>
+        <w:pStyle w:val="Normal"/>
+        <w:numPr>
+          <w:ilvl w:val="0"/>
+          <w:numId w:val="4"/>
+        </w:numPr>
+        <w:rPr/>
+      </w:pPr>
+      <w:r>
+        <w:rPr>
+          <w:b w:val="false"/>
+          <w:bCs w:val="false"/>
+          <w:i w:val="false"/>
+          <w:iCs w:val="false"/>
+        </w:rPr>
+        <w:t>некоторые паттерны намеренно создают посредников (</w:t>
+      </w:r>
+      <w:r>
+        <w:rPr>
+          <w:b w:val="false"/>
+          <w:bCs w:val="false"/>
+          <w:i/>
+          <w:iCs/>
+        </w:rPr>
+        <w:t>Proxy, Decorator</w:t>
+      </w:r>
+      <w:r>
+        <w:rPr>
+          <w:b w:val="false"/>
+          <w:bCs w:val="false"/>
+          <w:i w:val="false"/>
+          <w:iCs w:val="false"/>
+        </w:rPr>
+        <w:t>)</w:t>
+      </w:r>
+    </w:p>
+    <w:p>
+      <w:pPr>
+        <w:pStyle w:val="Normal"/>
+        <w:rPr>
+          <w:b w:val="false"/>
+          <w:b w:val="false"/>
+          <w:bCs w:val="false"/>
+          <w:i w:val="false"/>
+          <w:i w:val="false"/>
+          <w:iCs w:val="false"/>
+        </w:rPr>
+      </w:pPr>
+      <w:r>
+        <w:rPr>
+          <w:b w:val="false"/>
+          <w:bCs w:val="false"/>
+          <w:i w:val="false"/>
+          <w:iCs w:val="false"/>
+        </w:rPr>
+      </w:r>
+    </w:p>
+    <w:p>
+      <w:pPr>
+        <w:pStyle w:val="Heading2"/>
+        <w:rPr/>
+      </w:pPr>
+      <w:r>
+        <w:rPr/>
+        <w:t>INCOMPLETE LIBRARY CLASS (отсутствие нужного функционала у либы)</w:t>
       </w:r>
     </w:p>
     <w:p>
@@ -576,7 +1165,7 @@
       </w:pPr>
       <w:r>
         <w:rPr/>
-        <w:t>Решение:  создав второй класс, заменить наследование делегированием, в котором второй класс будет пользоваться методами первого</w:t>
+        <w:t xml:space="preserve">Библиотеки через некоторое время перестают удовлетворять требованиям пользователей. </w:t>
       </w:r>
     </w:p>
     <w:p>
@@ -586,77 +1175,107 @@
       </w:pPr>
       <w:r>
         <w:rPr/>
+        <w:t>Решение: сделать обертку для библиотеку, в которую дописать собственный функционал (</w:t>
+      </w:r>
+      <w:r>
+        <w:rPr>
+          <w:i/>
+          <w:iCs/>
+        </w:rPr>
+        <w:t>Decorator</w:t>
+      </w:r>
+      <w:r>
+        <w:rPr/>
+        <w:t>)</w:t>
       </w:r>
     </w:p>
     <w:p>
       <w:pPr>
-        <w:pStyle w:val="Heading3"/>
+        <w:pStyle w:val="Normal"/>
         <w:rPr/>
       </w:pPr>
       <w:r>
         <w:rPr/>
-        <w:t>Альтернативные классы с разными интерфейсами</w:t>
+      </w:r>
+    </w:p>
+    <w:p>
+      <w:pPr>
+        <w:pStyle w:val="Heading2"/>
+        <w:rPr/>
+      </w:pPr>
+      <w:r>
+        <w:rPr/>
+        <w:t>JAVASCRIPT ANTIPATTERNS</w:t>
       </w:r>
     </w:p>
     <w:p>
       <w:pPr>
         <w:pStyle w:val="TextBody"/>
+        <w:numPr>
+          <w:ilvl w:val="0"/>
+          <w:numId w:val="2"/>
+        </w:numPr>
         <w:rPr/>
       </w:pPr>
       <w:r>
         <w:rPr/>
-        <w:t xml:space="preserve">Два класса выполняют одинаковые функции, но имеют разные названия методов — </w:t>
-      </w:r>
-      <w:r>
-        <w:rPr/>
-        <w:t>программист мог не заметить, что похожий класс уже существует.</w:t>
+        <w:t xml:space="preserve">Загрязнять глобальными переменными </w:t>
       </w:r>
     </w:p>
     <w:p>
       <w:pPr>
         <w:pStyle w:val="TextBody"/>
+        <w:numPr>
+          <w:ilvl w:val="0"/>
+          <w:numId w:val="2"/>
+        </w:numPr>
         <w:rPr/>
       </w:pPr>
       <w:r>
         <w:rPr/>
-        <w:t xml:space="preserve">Решение: </w:t>
-      </w:r>
-      <w:r>
-        <w:rPr/>
-        <w:t>попробовать расформировать один из классов, если не получается, вынести повторяющиеся методы в суперкласс</w:t>
+        <w:t>Передача строк вместо функций в setTimeout или setInterval</w:t>
       </w:r>
     </w:p>
     <w:p>
       <w:pPr>
-        <w:pStyle w:val="Normal"/>
+        <w:pStyle w:val="TextBody"/>
+        <w:numPr>
+          <w:ilvl w:val="0"/>
+          <w:numId w:val="2"/>
+        </w:numPr>
         <w:rPr/>
       </w:pPr>
       <w:r>
         <w:rPr/>
+        <w:t>Изменять базовый прототип Object</w:t>
       </w:r>
     </w:p>
     <w:p>
       <w:pPr>
-        <w:pStyle w:val="Heading2"/>
+        <w:pStyle w:val="TextBody"/>
+        <w:numPr>
+          <w:ilvl w:val="0"/>
+          <w:numId w:val="2"/>
+        </w:numPr>
         <w:rPr/>
       </w:pPr>
       <w:r>
         <w:rPr/>
-        <w:t xml:space="preserve">CHANGE PREVENTERS </w:t>
-      </w:r>
-      <w:r>
-        <w:rPr/>
-        <w:t>(утяжелители изменений)</w:t>
+        <w:t>Встраивать JS inline</w:t>
       </w:r>
     </w:p>
     <w:p>
       <w:pPr>
-        <w:pStyle w:val="Heading2"/>
-        <w:spacing w:before="240" w:after="120"/>
+        <w:pStyle w:val="TextBody"/>
+        <w:numPr>
+          <w:ilvl w:val="0"/>
+          <w:numId w:val="2"/>
+        </w:numPr>
         <w:rPr/>
       </w:pPr>
       <w:r>
         <w:rPr/>
+        <w:t>Использовать document.write</w:t>
       </w:r>
     </w:p>
     <w:sectPr>
@@ -682,23 +1301,38 @@
       <w:rPr/>
     </w:pPr>
     <w:r>
-      <w:rPr/>
+      <w:rPr>
+        <w:b w:val="false"/>
+        <w:bCs w:val="false"/>
+      </w:rPr>
       <w:fldChar w:fldCharType="begin"/>
     </w:r>
     <w:r>
-      <w:rPr/>
+      <w:rPr>
+        <w:b w:val="false"/>
+        <w:bCs w:val="false"/>
+      </w:rPr>
       <w:instrText> PAGE </w:instrText>
     </w:r>
     <w:r>
-      <w:rPr/>
+      <w:rPr>
+        <w:b w:val="false"/>
+        <w:bCs w:val="false"/>
+      </w:rPr>
       <w:fldChar w:fldCharType="separate"/>
     </w:r>
     <w:r>
-      <w:rPr/>
+      <w:rPr>
+        <w:b w:val="false"/>
+        <w:bCs w:val="false"/>
+      </w:rPr>
       <w:t>2</w:t>
     </w:r>
     <w:r>
-      <w:rPr/>
+      <w:rPr>
+        <w:b w:val="false"/>
+        <w:bCs w:val="false"/>
+      </w:rPr>
       <w:fldChar w:fldCharType="end"/>
     </w:r>
   </w:p>
@@ -713,6 +1347,703 @@
     </w:r>
   </w:p>
 </w:ftr>
+</file>
+
+<file path=word/numbering.xml><?xml version="1.0" encoding="utf-8"?>
+<w:numbering xmlns:w="http://schemas.openxmlformats.org/wordprocessingml/2006/main" xmlns:o="urn:schemas-microsoft-com:office:office" xmlns:r="http://schemas.openxmlformats.org/officeDocument/2006/relationships" xmlns:v="urn:schemas-microsoft-com:vml">
+  <w:abstractNum w:abstractNumId="1">
+    <w:lvl w:ilvl="0">
+      <w:start w:val="1"/>
+      <w:numFmt w:val="bullet"/>
+      <w:lvlText w:val=""/>
+      <w:lvlJc w:val="left"/>
+      <w:pPr>
+        <w:tabs>
+          <w:tab w:val="num" w:pos="720"/>
+        </w:tabs>
+        <w:ind w:left="720" w:hanging="360"/>
+      </w:pPr>
+      <w:rPr>
+        <w:rFonts w:ascii="Symbol" w:hAnsi="Symbol" w:cs="Symbol" w:hint="default"/>
+        <w:rFonts w:cs="OpenSymbol"/>
+      </w:rPr>
+    </w:lvl>
+    <w:lvl w:ilvl="1">
+      <w:start w:val="1"/>
+      <w:numFmt w:val="bullet"/>
+      <w:lvlText w:val=""/>
+      <w:lvlJc w:val="left"/>
+      <w:pPr>
+        <w:tabs>
+          <w:tab w:val="num" w:pos="1080"/>
+        </w:tabs>
+        <w:ind w:left="1080" w:hanging="360"/>
+      </w:pPr>
+      <w:rPr>
+        <w:rFonts w:ascii="Symbol" w:hAnsi="Symbol" w:cs="Symbol" w:hint="default"/>
+        <w:rFonts w:cs="OpenSymbol"/>
+      </w:rPr>
+    </w:lvl>
+    <w:lvl w:ilvl="2">
+      <w:start w:val="1"/>
+      <w:numFmt w:val="bullet"/>
+      <w:lvlText w:val=""/>
+      <w:lvlJc w:val="left"/>
+      <w:pPr>
+        <w:tabs>
+          <w:tab w:val="num" w:pos="1440"/>
+        </w:tabs>
+        <w:ind w:left="1440" w:hanging="360"/>
+      </w:pPr>
+      <w:rPr>
+        <w:rFonts w:ascii="Symbol" w:hAnsi="Symbol" w:cs="Symbol" w:hint="default"/>
+        <w:rFonts w:cs="OpenSymbol"/>
+      </w:rPr>
+    </w:lvl>
+    <w:lvl w:ilvl="3">
+      <w:start w:val="1"/>
+      <w:numFmt w:val="bullet"/>
+      <w:lvlText w:val=""/>
+      <w:lvlJc w:val="left"/>
+      <w:pPr>
+        <w:tabs>
+          <w:tab w:val="num" w:pos="1800"/>
+        </w:tabs>
+        <w:ind w:left="1800" w:hanging="360"/>
+      </w:pPr>
+      <w:rPr>
+        <w:rFonts w:ascii="Symbol" w:hAnsi="Symbol" w:cs="Symbol" w:hint="default"/>
+        <w:rFonts w:cs="OpenSymbol"/>
+      </w:rPr>
+    </w:lvl>
+    <w:lvl w:ilvl="4">
+      <w:start w:val="1"/>
+      <w:numFmt w:val="bullet"/>
+      <w:lvlText w:val=""/>
+      <w:lvlJc w:val="left"/>
+      <w:pPr>
+        <w:tabs>
+          <w:tab w:val="num" w:pos="2160"/>
+        </w:tabs>
+        <w:ind w:left="2160" w:hanging="360"/>
+      </w:pPr>
+      <w:rPr>
+        <w:rFonts w:ascii="Symbol" w:hAnsi="Symbol" w:cs="Symbol" w:hint="default"/>
+        <w:rFonts w:cs="OpenSymbol"/>
+      </w:rPr>
+    </w:lvl>
+    <w:lvl w:ilvl="5">
+      <w:start w:val="1"/>
+      <w:numFmt w:val="bullet"/>
+      <w:lvlText w:val=""/>
+      <w:lvlJc w:val="left"/>
+      <w:pPr>
+        <w:tabs>
+          <w:tab w:val="num" w:pos="2520"/>
+        </w:tabs>
+        <w:ind w:left="2520" w:hanging="360"/>
+      </w:pPr>
+      <w:rPr>
+        <w:rFonts w:ascii="Symbol" w:hAnsi="Symbol" w:cs="Symbol" w:hint="default"/>
+        <w:rFonts w:cs="OpenSymbol"/>
+      </w:rPr>
+    </w:lvl>
+    <w:lvl w:ilvl="6">
+      <w:start w:val="1"/>
+      <w:numFmt w:val="bullet"/>
+      <w:lvlText w:val=""/>
+      <w:lvlJc w:val="left"/>
+      <w:pPr>
+        <w:tabs>
+          <w:tab w:val="num" w:pos="2880"/>
+        </w:tabs>
+        <w:ind w:left="2880" w:hanging="360"/>
+      </w:pPr>
+      <w:rPr>
+        <w:rFonts w:ascii="Symbol" w:hAnsi="Symbol" w:cs="Symbol" w:hint="default"/>
+        <w:rFonts w:cs="OpenSymbol"/>
+      </w:rPr>
+    </w:lvl>
+    <w:lvl w:ilvl="7">
+      <w:start w:val="1"/>
+      <w:numFmt w:val="bullet"/>
+      <w:lvlText w:val=""/>
+      <w:lvlJc w:val="left"/>
+      <w:pPr>
+        <w:tabs>
+          <w:tab w:val="num" w:pos="3240"/>
+        </w:tabs>
+        <w:ind w:left="3240" w:hanging="360"/>
+      </w:pPr>
+      <w:rPr>
+        <w:rFonts w:ascii="Symbol" w:hAnsi="Symbol" w:cs="Symbol" w:hint="default"/>
+        <w:rFonts w:cs="OpenSymbol"/>
+      </w:rPr>
+    </w:lvl>
+    <w:lvl w:ilvl="8">
+      <w:start w:val="1"/>
+      <w:numFmt w:val="bullet"/>
+      <w:lvlText w:val=""/>
+      <w:lvlJc w:val="left"/>
+      <w:pPr>
+        <w:tabs>
+          <w:tab w:val="num" w:pos="3600"/>
+        </w:tabs>
+        <w:ind w:left="3600" w:hanging="360"/>
+      </w:pPr>
+      <w:rPr>
+        <w:rFonts w:ascii="Symbol" w:hAnsi="Symbol" w:cs="Symbol" w:hint="default"/>
+        <w:rFonts w:cs="OpenSymbol"/>
+      </w:rPr>
+    </w:lvl>
+  </w:abstractNum>
+  <w:abstractNum w:abstractNumId="2">
+    <w:lvl w:ilvl="0">
+      <w:start w:val="1"/>
+      <w:numFmt w:val="bullet"/>
+      <w:lvlText w:val=""/>
+      <w:lvlJc w:val="left"/>
+      <w:pPr>
+        <w:tabs>
+          <w:tab w:val="num" w:pos="720"/>
+        </w:tabs>
+        <w:ind w:left="720" w:hanging="360"/>
+      </w:pPr>
+      <w:rPr>
+        <w:rFonts w:ascii="Symbol" w:hAnsi="Symbol" w:cs="Symbol" w:hint="default"/>
+        <w:b w:val="false"/>
+        <w:rFonts w:cs="OpenSymbol"/>
+      </w:rPr>
+    </w:lvl>
+    <w:lvl w:ilvl="1">
+      <w:start w:val="1"/>
+      <w:numFmt w:val="bullet"/>
+      <w:lvlText w:val="◦"/>
+      <w:lvlJc w:val="left"/>
+      <w:pPr>
+        <w:tabs>
+          <w:tab w:val="num" w:pos="1080"/>
+        </w:tabs>
+        <w:ind w:left="1080" w:hanging="360"/>
+      </w:pPr>
+      <w:rPr>
+        <w:rFonts w:ascii="OpenSymbol" w:hAnsi="OpenSymbol" w:cs="OpenSymbol" w:hint="default"/>
+        <w:rFonts w:cs="OpenSymbol"/>
+      </w:rPr>
+    </w:lvl>
+    <w:lvl w:ilvl="2">
+      <w:start w:val="1"/>
+      <w:numFmt w:val="bullet"/>
+      <w:lvlText w:val="▪"/>
+      <w:lvlJc w:val="left"/>
+      <w:pPr>
+        <w:tabs>
+          <w:tab w:val="num" w:pos="1440"/>
+        </w:tabs>
+        <w:ind w:left="1440" w:hanging="360"/>
+      </w:pPr>
+      <w:rPr>
+        <w:rFonts w:ascii="OpenSymbol" w:hAnsi="OpenSymbol" w:cs="OpenSymbol" w:hint="default"/>
+        <w:rFonts w:cs="OpenSymbol"/>
+      </w:rPr>
+    </w:lvl>
+    <w:lvl w:ilvl="3">
+      <w:start w:val="1"/>
+      <w:numFmt w:val="bullet"/>
+      <w:lvlText w:val=""/>
+      <w:lvlJc w:val="left"/>
+      <w:pPr>
+        <w:tabs>
+          <w:tab w:val="num" w:pos="1800"/>
+        </w:tabs>
+        <w:ind w:left="1800" w:hanging="360"/>
+      </w:pPr>
+      <w:rPr>
+        <w:rFonts w:ascii="Symbol" w:hAnsi="Symbol" w:cs="Symbol" w:hint="default"/>
+        <w:rFonts w:cs="OpenSymbol"/>
+      </w:rPr>
+    </w:lvl>
+    <w:lvl w:ilvl="4">
+      <w:start w:val="1"/>
+      <w:numFmt w:val="bullet"/>
+      <w:lvlText w:val="◦"/>
+      <w:lvlJc w:val="left"/>
+      <w:pPr>
+        <w:tabs>
+          <w:tab w:val="num" w:pos="2160"/>
+        </w:tabs>
+        <w:ind w:left="2160" w:hanging="360"/>
+      </w:pPr>
+      <w:rPr>
+        <w:rFonts w:ascii="OpenSymbol" w:hAnsi="OpenSymbol" w:cs="OpenSymbol" w:hint="default"/>
+        <w:rFonts w:cs="OpenSymbol"/>
+      </w:rPr>
+    </w:lvl>
+    <w:lvl w:ilvl="5">
+      <w:start w:val="1"/>
+      <w:numFmt w:val="bullet"/>
+      <w:lvlText w:val="▪"/>
+      <w:lvlJc w:val="left"/>
+      <w:pPr>
+        <w:tabs>
+          <w:tab w:val="num" w:pos="2520"/>
+        </w:tabs>
+        <w:ind w:left="2520" w:hanging="360"/>
+      </w:pPr>
+      <w:rPr>
+        <w:rFonts w:ascii="OpenSymbol" w:hAnsi="OpenSymbol" w:cs="OpenSymbol" w:hint="default"/>
+        <w:rFonts w:cs="OpenSymbol"/>
+      </w:rPr>
+    </w:lvl>
+    <w:lvl w:ilvl="6">
+      <w:start w:val="1"/>
+      <w:numFmt w:val="bullet"/>
+      <w:lvlText w:val=""/>
+      <w:lvlJc w:val="left"/>
+      <w:pPr>
+        <w:tabs>
+          <w:tab w:val="num" w:pos="2880"/>
+        </w:tabs>
+        <w:ind w:left="2880" w:hanging="360"/>
+      </w:pPr>
+      <w:rPr>
+        <w:rFonts w:ascii="Symbol" w:hAnsi="Symbol" w:cs="Symbol" w:hint="default"/>
+        <w:rFonts w:cs="OpenSymbol"/>
+      </w:rPr>
+    </w:lvl>
+    <w:lvl w:ilvl="7">
+      <w:start w:val="1"/>
+      <w:numFmt w:val="bullet"/>
+      <w:lvlText w:val="◦"/>
+      <w:lvlJc w:val="left"/>
+      <w:pPr>
+        <w:tabs>
+          <w:tab w:val="num" w:pos="3240"/>
+        </w:tabs>
+        <w:ind w:left="3240" w:hanging="360"/>
+      </w:pPr>
+      <w:rPr>
+        <w:rFonts w:ascii="OpenSymbol" w:hAnsi="OpenSymbol" w:cs="OpenSymbol" w:hint="default"/>
+        <w:rFonts w:cs="OpenSymbol"/>
+      </w:rPr>
+    </w:lvl>
+    <w:lvl w:ilvl="8">
+      <w:start w:val="1"/>
+      <w:numFmt w:val="bullet"/>
+      <w:lvlText w:val="▪"/>
+      <w:lvlJc w:val="left"/>
+      <w:pPr>
+        <w:tabs>
+          <w:tab w:val="num" w:pos="3600"/>
+        </w:tabs>
+        <w:ind w:left="3600" w:hanging="360"/>
+      </w:pPr>
+      <w:rPr>
+        <w:rFonts w:ascii="OpenSymbol" w:hAnsi="OpenSymbol" w:cs="OpenSymbol" w:hint="default"/>
+        <w:rFonts w:cs="OpenSymbol"/>
+      </w:rPr>
+    </w:lvl>
+  </w:abstractNum>
+  <w:abstractNum w:abstractNumId="3">
+    <w:lvl w:ilvl="0">
+      <w:start w:val="1"/>
+      <w:numFmt w:val="bullet"/>
+      <w:lvlText w:val=""/>
+      <w:lvlJc w:val="left"/>
+      <w:pPr>
+        <w:tabs>
+          <w:tab w:val="num" w:pos="720"/>
+        </w:tabs>
+        <w:ind w:left="720" w:hanging="360"/>
+      </w:pPr>
+      <w:rPr>
+        <w:rFonts w:ascii="Symbol" w:hAnsi="Symbol" w:cs="Symbol" w:hint="default"/>
+        <w:rFonts w:cs="OpenSymbol"/>
+      </w:rPr>
+    </w:lvl>
+    <w:lvl w:ilvl="1">
+      <w:start w:val="1"/>
+      <w:numFmt w:val="bullet"/>
+      <w:lvlText w:val="◦"/>
+      <w:lvlJc w:val="left"/>
+      <w:pPr>
+        <w:tabs>
+          <w:tab w:val="num" w:pos="1080"/>
+        </w:tabs>
+        <w:ind w:left="1080" w:hanging="360"/>
+      </w:pPr>
+      <w:rPr>
+        <w:rFonts w:ascii="OpenSymbol" w:hAnsi="OpenSymbol" w:cs="OpenSymbol" w:hint="default"/>
+        <w:rFonts w:cs="OpenSymbol"/>
+      </w:rPr>
+    </w:lvl>
+    <w:lvl w:ilvl="2">
+      <w:start w:val="1"/>
+      <w:numFmt w:val="bullet"/>
+      <w:lvlText w:val="▪"/>
+      <w:lvlJc w:val="left"/>
+      <w:pPr>
+        <w:tabs>
+          <w:tab w:val="num" w:pos="1440"/>
+        </w:tabs>
+        <w:ind w:left="1440" w:hanging="360"/>
+      </w:pPr>
+      <w:rPr>
+        <w:rFonts w:ascii="OpenSymbol" w:hAnsi="OpenSymbol" w:cs="OpenSymbol" w:hint="default"/>
+        <w:rFonts w:cs="OpenSymbol"/>
+      </w:rPr>
+    </w:lvl>
+    <w:lvl w:ilvl="3">
+      <w:start w:val="1"/>
+      <w:numFmt w:val="bullet"/>
+      <w:lvlText w:val=""/>
+      <w:lvlJc w:val="left"/>
+      <w:pPr>
+        <w:tabs>
+          <w:tab w:val="num" w:pos="1800"/>
+        </w:tabs>
+        <w:ind w:left="1800" w:hanging="360"/>
+      </w:pPr>
+      <w:rPr>
+        <w:rFonts w:ascii="Symbol" w:hAnsi="Symbol" w:cs="Symbol" w:hint="default"/>
+        <w:rFonts w:cs="OpenSymbol"/>
+      </w:rPr>
+    </w:lvl>
+    <w:lvl w:ilvl="4">
+      <w:start w:val="1"/>
+      <w:numFmt w:val="bullet"/>
+      <w:lvlText w:val="◦"/>
+      <w:lvlJc w:val="left"/>
+      <w:pPr>
+        <w:tabs>
+          <w:tab w:val="num" w:pos="2160"/>
+        </w:tabs>
+        <w:ind w:left="2160" w:hanging="360"/>
+      </w:pPr>
+      <w:rPr>
+        <w:rFonts w:ascii="OpenSymbol" w:hAnsi="OpenSymbol" w:cs="OpenSymbol" w:hint="default"/>
+        <w:rFonts w:cs="OpenSymbol"/>
+      </w:rPr>
+    </w:lvl>
+    <w:lvl w:ilvl="5">
+      <w:start w:val="1"/>
+      <w:numFmt w:val="bullet"/>
+      <w:lvlText w:val="▪"/>
+      <w:lvlJc w:val="left"/>
+      <w:pPr>
+        <w:tabs>
+          <w:tab w:val="num" w:pos="2520"/>
+        </w:tabs>
+        <w:ind w:left="2520" w:hanging="360"/>
+      </w:pPr>
+      <w:rPr>
+        <w:rFonts w:ascii="OpenSymbol" w:hAnsi="OpenSymbol" w:cs="OpenSymbol" w:hint="default"/>
+        <w:rFonts w:cs="OpenSymbol"/>
+      </w:rPr>
+    </w:lvl>
+    <w:lvl w:ilvl="6">
+      <w:start w:val="1"/>
+      <w:numFmt w:val="bullet"/>
+      <w:lvlText w:val=""/>
+      <w:lvlJc w:val="left"/>
+      <w:pPr>
+        <w:tabs>
+          <w:tab w:val="num" w:pos="2880"/>
+        </w:tabs>
+        <w:ind w:left="2880" w:hanging="360"/>
+      </w:pPr>
+      <w:rPr>
+        <w:rFonts w:ascii="Symbol" w:hAnsi="Symbol" w:cs="Symbol" w:hint="default"/>
+        <w:rFonts w:cs="OpenSymbol"/>
+      </w:rPr>
+    </w:lvl>
+    <w:lvl w:ilvl="7">
+      <w:start w:val="1"/>
+      <w:numFmt w:val="bullet"/>
+      <w:lvlText w:val="◦"/>
+      <w:lvlJc w:val="left"/>
+      <w:pPr>
+        <w:tabs>
+          <w:tab w:val="num" w:pos="3240"/>
+        </w:tabs>
+        <w:ind w:left="3240" w:hanging="360"/>
+      </w:pPr>
+      <w:rPr>
+        <w:rFonts w:ascii="OpenSymbol" w:hAnsi="OpenSymbol" w:cs="OpenSymbol" w:hint="default"/>
+        <w:rFonts w:cs="OpenSymbol"/>
+      </w:rPr>
+    </w:lvl>
+    <w:lvl w:ilvl="8">
+      <w:start w:val="1"/>
+      <w:numFmt w:val="bullet"/>
+      <w:lvlText w:val="▪"/>
+      <w:lvlJc w:val="left"/>
+      <w:pPr>
+        <w:tabs>
+          <w:tab w:val="num" w:pos="3600"/>
+        </w:tabs>
+        <w:ind w:left="3600" w:hanging="360"/>
+      </w:pPr>
+      <w:rPr>
+        <w:rFonts w:ascii="OpenSymbol" w:hAnsi="OpenSymbol" w:cs="OpenSymbol" w:hint="default"/>
+        <w:rFonts w:cs="OpenSymbol"/>
+      </w:rPr>
+    </w:lvl>
+  </w:abstractNum>
+  <w:abstractNum w:abstractNumId="4">
+    <w:lvl w:ilvl="0">
+      <w:start w:val="1"/>
+      <w:numFmt w:val="bullet"/>
+      <w:lvlText w:val=""/>
+      <w:lvlJc w:val="left"/>
+      <w:pPr>
+        <w:tabs>
+          <w:tab w:val="num" w:pos="720"/>
+        </w:tabs>
+        <w:ind w:left="720" w:hanging="360"/>
+      </w:pPr>
+      <w:rPr>
+        <w:rFonts w:ascii="Symbol" w:hAnsi="Symbol" w:cs="Symbol" w:hint="default"/>
+        <w:rFonts w:cs="OpenSymbol"/>
+      </w:rPr>
+    </w:lvl>
+    <w:lvl w:ilvl="1">
+      <w:start w:val="1"/>
+      <w:numFmt w:val="bullet"/>
+      <w:lvlText w:val="◦"/>
+      <w:lvlJc w:val="left"/>
+      <w:pPr>
+        <w:tabs>
+          <w:tab w:val="num" w:pos="1080"/>
+        </w:tabs>
+        <w:ind w:left="1080" w:hanging="360"/>
+      </w:pPr>
+      <w:rPr>
+        <w:rFonts w:ascii="OpenSymbol" w:hAnsi="OpenSymbol" w:cs="OpenSymbol" w:hint="default"/>
+        <w:rFonts w:cs="OpenSymbol"/>
+      </w:rPr>
+    </w:lvl>
+    <w:lvl w:ilvl="2">
+      <w:start w:val="1"/>
+      <w:numFmt w:val="bullet"/>
+      <w:lvlText w:val="▪"/>
+      <w:lvlJc w:val="left"/>
+      <w:pPr>
+        <w:tabs>
+          <w:tab w:val="num" w:pos="1440"/>
+        </w:tabs>
+        <w:ind w:left="1440" w:hanging="360"/>
+      </w:pPr>
+      <w:rPr>
+        <w:rFonts w:ascii="OpenSymbol" w:hAnsi="OpenSymbol" w:cs="OpenSymbol" w:hint="default"/>
+        <w:rFonts w:cs="OpenSymbol"/>
+      </w:rPr>
+    </w:lvl>
+    <w:lvl w:ilvl="3">
+      <w:start w:val="1"/>
+      <w:numFmt w:val="bullet"/>
+      <w:lvlText w:val=""/>
+      <w:lvlJc w:val="left"/>
+      <w:pPr>
+        <w:tabs>
+          <w:tab w:val="num" w:pos="1800"/>
+        </w:tabs>
+        <w:ind w:left="1800" w:hanging="360"/>
+      </w:pPr>
+      <w:rPr>
+        <w:rFonts w:ascii="Symbol" w:hAnsi="Symbol" w:cs="Symbol" w:hint="default"/>
+        <w:rFonts w:cs="OpenSymbol"/>
+      </w:rPr>
+    </w:lvl>
+    <w:lvl w:ilvl="4">
+      <w:start w:val="1"/>
+      <w:numFmt w:val="bullet"/>
+      <w:lvlText w:val="◦"/>
+      <w:lvlJc w:val="left"/>
+      <w:pPr>
+        <w:tabs>
+          <w:tab w:val="num" w:pos="2160"/>
+        </w:tabs>
+        <w:ind w:left="2160" w:hanging="360"/>
+      </w:pPr>
+      <w:rPr>
+        <w:rFonts w:ascii="OpenSymbol" w:hAnsi="OpenSymbol" w:cs="OpenSymbol" w:hint="default"/>
+        <w:rFonts w:cs="OpenSymbol"/>
+      </w:rPr>
+    </w:lvl>
+    <w:lvl w:ilvl="5">
+      <w:start w:val="1"/>
+      <w:numFmt w:val="bullet"/>
+      <w:lvlText w:val="▪"/>
+      <w:lvlJc w:val="left"/>
+      <w:pPr>
+        <w:tabs>
+          <w:tab w:val="num" w:pos="2520"/>
+        </w:tabs>
+        <w:ind w:left="2520" w:hanging="360"/>
+      </w:pPr>
+      <w:rPr>
+        <w:rFonts w:ascii="OpenSymbol" w:hAnsi="OpenSymbol" w:cs="OpenSymbol" w:hint="default"/>
+        <w:rFonts w:cs="OpenSymbol"/>
+      </w:rPr>
+    </w:lvl>
+    <w:lvl w:ilvl="6">
+      <w:start w:val="1"/>
+      <w:numFmt w:val="bullet"/>
+      <w:lvlText w:val=""/>
+      <w:lvlJc w:val="left"/>
+      <w:pPr>
+        <w:tabs>
+          <w:tab w:val="num" w:pos="2880"/>
+        </w:tabs>
+        <w:ind w:left="2880" w:hanging="360"/>
+      </w:pPr>
+      <w:rPr>
+        <w:rFonts w:ascii="Symbol" w:hAnsi="Symbol" w:cs="Symbol" w:hint="default"/>
+        <w:rFonts w:cs="OpenSymbol"/>
+      </w:rPr>
+    </w:lvl>
+    <w:lvl w:ilvl="7">
+      <w:start w:val="1"/>
+      <w:numFmt w:val="bullet"/>
+      <w:lvlText w:val="◦"/>
+      <w:lvlJc w:val="left"/>
+      <w:pPr>
+        <w:tabs>
+          <w:tab w:val="num" w:pos="3240"/>
+        </w:tabs>
+        <w:ind w:left="3240" w:hanging="360"/>
+      </w:pPr>
+      <w:rPr>
+        <w:rFonts w:ascii="OpenSymbol" w:hAnsi="OpenSymbol" w:cs="OpenSymbol" w:hint="default"/>
+        <w:rFonts w:cs="OpenSymbol"/>
+      </w:rPr>
+    </w:lvl>
+    <w:lvl w:ilvl="8">
+      <w:start w:val="1"/>
+      <w:numFmt w:val="bullet"/>
+      <w:lvlText w:val="▪"/>
+      <w:lvlJc w:val="left"/>
+      <w:pPr>
+        <w:tabs>
+          <w:tab w:val="num" w:pos="3600"/>
+        </w:tabs>
+        <w:ind w:left="3600" w:hanging="360"/>
+      </w:pPr>
+      <w:rPr>
+        <w:rFonts w:ascii="OpenSymbol" w:hAnsi="OpenSymbol" w:cs="OpenSymbol" w:hint="default"/>
+        <w:rFonts w:cs="OpenSymbol"/>
+      </w:rPr>
+    </w:lvl>
+  </w:abstractNum>
+  <w:abstractNum w:abstractNumId="5">
+    <w:lvl w:ilvl="0">
+      <w:start w:val="1"/>
+      <w:numFmt w:val="none"/>
+      <w:suff w:val="nothing"/>
+      <w:lvlText w:val=""/>
+      <w:lvlJc w:val="left"/>
+      <w:pPr>
+        <w:ind w:left="0" w:hanging="0"/>
+      </w:pPr>
+    </w:lvl>
+    <w:lvl w:ilvl="1">
+      <w:start w:val="1"/>
+      <w:numFmt w:val="none"/>
+      <w:suff w:val="nothing"/>
+      <w:lvlText w:val=""/>
+      <w:lvlJc w:val="left"/>
+      <w:pPr>
+        <w:ind w:left="0" w:hanging="0"/>
+      </w:pPr>
+    </w:lvl>
+    <w:lvl w:ilvl="2">
+      <w:start w:val="1"/>
+      <w:numFmt w:val="none"/>
+      <w:suff w:val="nothing"/>
+      <w:lvlText w:val=""/>
+      <w:lvlJc w:val="left"/>
+      <w:pPr>
+        <w:ind w:left="0" w:hanging="0"/>
+      </w:pPr>
+    </w:lvl>
+    <w:lvl w:ilvl="3">
+      <w:start w:val="1"/>
+      <w:numFmt w:val="none"/>
+      <w:suff w:val="nothing"/>
+      <w:lvlText w:val=""/>
+      <w:lvlJc w:val="left"/>
+      <w:pPr>
+        <w:ind w:left="0" w:hanging="0"/>
+      </w:pPr>
+    </w:lvl>
+    <w:lvl w:ilvl="4">
+      <w:start w:val="1"/>
+      <w:numFmt w:val="none"/>
+      <w:suff w:val="nothing"/>
+      <w:lvlText w:val=""/>
+      <w:lvlJc w:val="left"/>
+      <w:pPr>
+        <w:ind w:left="0" w:hanging="0"/>
+      </w:pPr>
+    </w:lvl>
+    <w:lvl w:ilvl="5">
+      <w:start w:val="1"/>
+      <w:numFmt w:val="none"/>
+      <w:suff w:val="nothing"/>
+      <w:lvlText w:val=""/>
+      <w:lvlJc w:val="left"/>
+      <w:pPr>
+        <w:ind w:left="0" w:hanging="0"/>
+      </w:pPr>
+    </w:lvl>
+    <w:lvl w:ilvl="6">
+      <w:start w:val="1"/>
+      <w:numFmt w:val="none"/>
+      <w:suff w:val="nothing"/>
+      <w:lvlText w:val=""/>
+      <w:lvlJc w:val="left"/>
+      <w:pPr>
+        <w:ind w:left="0" w:hanging="0"/>
+      </w:pPr>
+    </w:lvl>
+    <w:lvl w:ilvl="7">
+      <w:start w:val="1"/>
+      <w:numFmt w:val="none"/>
+      <w:suff w:val="nothing"/>
+      <w:lvlText w:val=""/>
+      <w:lvlJc w:val="left"/>
+      <w:pPr>
+        <w:ind w:left="0" w:hanging="0"/>
+      </w:pPr>
+    </w:lvl>
+    <w:lvl w:ilvl="8">
+      <w:start w:val="1"/>
+      <w:numFmt w:val="none"/>
+      <w:suff w:val="nothing"/>
+      <w:lvlText w:val=""/>
+      <w:lvlJc w:val="left"/>
+      <w:pPr>
+        <w:ind w:left="0" w:hanging="0"/>
+      </w:pPr>
+    </w:lvl>
+  </w:abstractNum>
+  <w:num w:numId="1">
+    <w:abstractNumId w:val="1"/>
+  </w:num>
+  <w:num w:numId="2">
+    <w:abstractNumId w:val="2"/>
+  </w:num>
+  <w:num w:numId="3">
+    <w:abstractNumId w:val="3"/>
+  </w:num>
+  <w:num w:numId="4">
+    <w:abstractNumId w:val="4"/>
+  </w:num>
+  <w:num w:numId="5">
+    <w:abstractNumId w:val="5"/>
+  </w:num>
+</w:numbering>
 </file>
 
 <file path=word/styles.xml><?xml version="1.0" encoding="utf-8"?>
@@ -781,12 +2112,13 @@
     <w:basedOn w:val="Heading"/>
     <w:qFormat/>
     <w:pPr>
-      <w:spacing w:before="114" w:after="114"/>
+      <w:spacing w:before="288" w:after="115"/>
+      <w:contextualSpacing/>
     </w:pPr>
     <w:rPr>
       <w:rFonts w:ascii="Tahoma" w:hAnsi="Tahoma"/>
       <w:b/>
-      <w:bCs/>
+      <w:bCs w:val="false"/>
       <w:sz w:val="24"/>
       <w:szCs w:val="24"/>
     </w:rPr>
@@ -12543,6 +13875,259 @@
   </w:style>
   <w:style w:type="character" w:styleId="ListLabel1667">
     <w:name w:val="ListLabel 1667"/>
+    <w:qFormat/>
+    <w:rPr>
+      <w:rFonts w:cs="OpenSymbol"/>
+    </w:rPr>
+  </w:style>
+  <w:style w:type="character" w:styleId="ListLabel1668">
+    <w:name w:val="ListLabel 1668"/>
+    <w:qFormat/>
+    <w:rPr>
+      <w:rFonts w:cs="OpenSymbol"/>
+    </w:rPr>
+  </w:style>
+  <w:style w:type="character" w:styleId="ListLabel1669">
+    <w:name w:val="ListLabel 1669"/>
+    <w:qFormat/>
+    <w:rPr>
+      <w:rFonts w:cs="OpenSymbol"/>
+    </w:rPr>
+  </w:style>
+  <w:style w:type="character" w:styleId="ListLabel1670">
+    <w:name w:val="ListLabel 1670"/>
+    <w:qFormat/>
+    <w:rPr>
+      <w:rFonts w:cs="OpenSymbol"/>
+    </w:rPr>
+  </w:style>
+  <w:style w:type="character" w:styleId="ListLabel1671">
+    <w:name w:val="ListLabel 1671"/>
+    <w:qFormat/>
+    <w:rPr>
+      <w:rFonts w:cs="OpenSymbol"/>
+    </w:rPr>
+  </w:style>
+  <w:style w:type="character" w:styleId="ListLabel1672">
+    <w:name w:val="ListLabel 1672"/>
+    <w:qFormat/>
+    <w:rPr>
+      <w:rFonts w:cs="OpenSymbol"/>
+    </w:rPr>
+  </w:style>
+  <w:style w:type="character" w:styleId="ListLabel1673">
+    <w:name w:val="ListLabel 1673"/>
+    <w:qFormat/>
+    <w:rPr>
+      <w:rFonts w:cs="OpenSymbol"/>
+    </w:rPr>
+  </w:style>
+  <w:style w:type="character" w:styleId="ListLabel1674">
+    <w:name w:val="ListLabel 1674"/>
+    <w:qFormat/>
+    <w:rPr>
+      <w:rFonts w:cs="OpenSymbol"/>
+    </w:rPr>
+  </w:style>
+  <w:style w:type="character" w:styleId="ListLabel1675">
+    <w:name w:val="ListLabel 1675"/>
+    <w:qFormat/>
+    <w:rPr>
+      <w:rFonts w:cs="OpenSymbol"/>
+    </w:rPr>
+  </w:style>
+  <w:style w:type="character" w:styleId="ListLabel1676">
+    <w:name w:val="ListLabel 1676"/>
+    <w:qFormat/>
+    <w:rPr>
+      <w:rFonts w:cs="OpenSymbol"/>
+    </w:rPr>
+  </w:style>
+  <w:style w:type="character" w:styleId="ListLabel1677">
+    <w:name w:val="ListLabel 1677"/>
+    <w:qFormat/>
+    <w:rPr>
+      <w:rFonts w:cs="OpenSymbol"/>
+      <w:b w:val="false"/>
+    </w:rPr>
+  </w:style>
+  <w:style w:type="character" w:styleId="ListLabel1678">
+    <w:name w:val="ListLabel 1678"/>
+    <w:qFormat/>
+    <w:rPr>
+      <w:rFonts w:cs="OpenSymbol"/>
+    </w:rPr>
+  </w:style>
+  <w:style w:type="character" w:styleId="ListLabel1679">
+    <w:name w:val="ListLabel 1679"/>
+    <w:qFormat/>
+    <w:rPr>
+      <w:rFonts w:cs="OpenSymbol"/>
+    </w:rPr>
+  </w:style>
+  <w:style w:type="character" w:styleId="ListLabel1680">
+    <w:name w:val="ListLabel 1680"/>
+    <w:qFormat/>
+    <w:rPr>
+      <w:rFonts w:cs="OpenSymbol"/>
+    </w:rPr>
+  </w:style>
+  <w:style w:type="character" w:styleId="ListLabel1681">
+    <w:name w:val="ListLabel 1681"/>
+    <w:qFormat/>
+    <w:rPr>
+      <w:rFonts w:cs="OpenSymbol"/>
+    </w:rPr>
+  </w:style>
+  <w:style w:type="character" w:styleId="ListLabel1682">
+    <w:name w:val="ListLabel 1682"/>
+    <w:qFormat/>
+    <w:rPr>
+      <w:rFonts w:cs="OpenSymbol"/>
+    </w:rPr>
+  </w:style>
+  <w:style w:type="character" w:styleId="ListLabel1683">
+    <w:name w:val="ListLabel 1683"/>
+    <w:qFormat/>
+    <w:rPr>
+      <w:rFonts w:cs="OpenSymbol"/>
+    </w:rPr>
+  </w:style>
+  <w:style w:type="character" w:styleId="ListLabel1684">
+    <w:name w:val="ListLabel 1684"/>
+    <w:qFormat/>
+    <w:rPr>
+      <w:rFonts w:cs="OpenSymbol"/>
+    </w:rPr>
+  </w:style>
+  <w:style w:type="character" w:styleId="ListLabel1685">
+    <w:name w:val="ListLabel 1685"/>
+    <w:qFormat/>
+    <w:rPr>
+      <w:rFonts w:cs="OpenSymbol"/>
+    </w:rPr>
+  </w:style>
+  <w:style w:type="character" w:styleId="ListLabel1686">
+    <w:name w:val="ListLabel 1686"/>
+    <w:qFormat/>
+    <w:rPr>
+      <w:rFonts w:cs="OpenSymbol"/>
+    </w:rPr>
+  </w:style>
+  <w:style w:type="character" w:styleId="ListLabel1687">
+    <w:name w:val="ListLabel 1687"/>
+    <w:qFormat/>
+    <w:rPr>
+      <w:rFonts w:cs="OpenSymbol"/>
+    </w:rPr>
+  </w:style>
+  <w:style w:type="character" w:styleId="ListLabel1688">
+    <w:name w:val="ListLabel 1688"/>
+    <w:qFormat/>
+    <w:rPr>
+      <w:rFonts w:cs="OpenSymbol"/>
+    </w:rPr>
+  </w:style>
+  <w:style w:type="character" w:styleId="ListLabel1689">
+    <w:name w:val="ListLabel 1689"/>
+    <w:qFormat/>
+    <w:rPr>
+      <w:rFonts w:cs="OpenSymbol"/>
+    </w:rPr>
+  </w:style>
+  <w:style w:type="character" w:styleId="ListLabel1690">
+    <w:name w:val="ListLabel 1690"/>
+    <w:qFormat/>
+    <w:rPr>
+      <w:rFonts w:cs="OpenSymbol"/>
+    </w:rPr>
+  </w:style>
+  <w:style w:type="character" w:styleId="ListLabel1691">
+    <w:name w:val="ListLabel 1691"/>
+    <w:qFormat/>
+    <w:rPr>
+      <w:rFonts w:cs="OpenSymbol"/>
+    </w:rPr>
+  </w:style>
+  <w:style w:type="character" w:styleId="ListLabel1692">
+    <w:name w:val="ListLabel 1692"/>
+    <w:qFormat/>
+    <w:rPr>
+      <w:rFonts w:cs="OpenSymbol"/>
+    </w:rPr>
+  </w:style>
+  <w:style w:type="character" w:styleId="ListLabel1693">
+    <w:name w:val="ListLabel 1693"/>
+    <w:qFormat/>
+    <w:rPr>
+      <w:rFonts w:cs="OpenSymbol"/>
+    </w:rPr>
+  </w:style>
+  <w:style w:type="character" w:styleId="ListLabel1694">
+    <w:name w:val="ListLabel 1694"/>
+    <w:qFormat/>
+    <w:rPr>
+      <w:rFonts w:cs="OpenSymbol"/>
+    </w:rPr>
+  </w:style>
+  <w:style w:type="character" w:styleId="ListLabel1695">
+    <w:name w:val="ListLabel 1695"/>
+    <w:qFormat/>
+    <w:rPr>
+      <w:rFonts w:cs="OpenSymbol"/>
+    </w:rPr>
+  </w:style>
+  <w:style w:type="character" w:styleId="ListLabel1696">
+    <w:name w:val="ListLabel 1696"/>
+    <w:qFormat/>
+    <w:rPr>
+      <w:rFonts w:cs="OpenSymbol"/>
+    </w:rPr>
+  </w:style>
+  <w:style w:type="character" w:styleId="ListLabel1697">
+    <w:name w:val="ListLabel 1697"/>
+    <w:qFormat/>
+    <w:rPr>
+      <w:rFonts w:cs="OpenSymbol"/>
+    </w:rPr>
+  </w:style>
+  <w:style w:type="character" w:styleId="ListLabel1698">
+    <w:name w:val="ListLabel 1698"/>
+    <w:qFormat/>
+    <w:rPr>
+      <w:rFonts w:cs="OpenSymbol"/>
+    </w:rPr>
+  </w:style>
+  <w:style w:type="character" w:styleId="ListLabel1699">
+    <w:name w:val="ListLabel 1699"/>
+    <w:qFormat/>
+    <w:rPr>
+      <w:rFonts w:cs="OpenSymbol"/>
+    </w:rPr>
+  </w:style>
+  <w:style w:type="character" w:styleId="ListLabel1700">
+    <w:name w:val="ListLabel 1700"/>
+    <w:qFormat/>
+    <w:rPr>
+      <w:rFonts w:cs="OpenSymbol"/>
+    </w:rPr>
+  </w:style>
+  <w:style w:type="character" w:styleId="ListLabel1701">
+    <w:name w:val="ListLabel 1701"/>
+    <w:qFormat/>
+    <w:rPr>
+      <w:rFonts w:cs="OpenSymbol"/>
+    </w:rPr>
+  </w:style>
+  <w:style w:type="character" w:styleId="ListLabel1702">
+    <w:name w:val="ListLabel 1702"/>
+    <w:qFormat/>
+    <w:rPr>
+      <w:rFonts w:cs="OpenSymbol"/>
+    </w:rPr>
+  </w:style>
+  <w:style w:type="character" w:styleId="ListLabel1703">
+    <w:name w:val="ListLabel 1703"/>
     <w:qFormat/>
     <w:rPr>
       <w:rFonts w:cs="OpenSymbol"/>

</xml_diff>